<commit_message>
Update robust search to product and user dashboard
</commit_message>
<xml_diff>
--- a/1.docx
+++ b/1.docx
@@ -5,7 +5,7 @@
     <w:p>
       <w:pPr>
         <w:rPr>
-          <w:rFonts w:ascii="TH SarabunPSK" w:hAnsi="TH SarabunPSK" w:cs="TH SarabunPSK" w:hint="cs"/>
+          <w:rFonts w:ascii="TH SarabunPSK" w:hAnsi="TH SarabunPSK" w:cs="TH SarabunPSK"/>
           <w:b/>
           <w:bCs/>
           <w:sz w:val="32"/>
@@ -26,7 +26,7 @@
     <w:p>
       <w:pPr>
         <w:rPr>
-          <w:rFonts w:ascii="TH SarabunPSK" w:hAnsi="TH SarabunPSK" w:cs="TH SarabunPSK" w:hint="cs"/>
+          <w:rFonts w:ascii="TH SarabunPSK" w:hAnsi="TH SarabunPSK" w:cs="TH SarabunPSK"/>
           <w:sz w:val="32"/>
           <w:szCs w:val="32"/>
         </w:rPr>
@@ -47,7 +47,7 @@
           <w:numId w:val="1"/>
         </w:numPr>
         <w:rPr>
-          <w:rFonts w:ascii="TH SarabunPSK" w:hAnsi="TH SarabunPSK" w:cs="TH SarabunPSK" w:hint="cs"/>
+          <w:rFonts w:ascii="TH SarabunPSK" w:hAnsi="TH SarabunPSK" w:cs="TH SarabunPSK"/>
           <w:sz w:val="32"/>
           <w:szCs w:val="32"/>
         </w:rPr>
@@ -78,7 +78,7 @@
           <w:numId w:val="1"/>
         </w:numPr>
         <w:rPr>
-          <w:rFonts w:ascii="TH SarabunPSK" w:hAnsi="TH SarabunPSK" w:cs="TH SarabunPSK" w:hint="cs"/>
+          <w:rFonts w:ascii="TH SarabunPSK" w:hAnsi="TH SarabunPSK" w:cs="TH SarabunPSK"/>
           <w:sz w:val="32"/>
           <w:szCs w:val="32"/>
         </w:rPr>
@@ -127,7 +127,7 @@
           <w:numId w:val="1"/>
         </w:numPr>
         <w:rPr>
-          <w:rFonts w:ascii="TH SarabunPSK" w:hAnsi="TH SarabunPSK" w:cs="TH SarabunPSK" w:hint="cs"/>
+          <w:rFonts w:ascii="TH SarabunPSK" w:hAnsi="TH SarabunPSK" w:cs="TH SarabunPSK"/>
           <w:sz w:val="32"/>
           <w:szCs w:val="32"/>
         </w:rPr>
@@ -158,7 +158,7 @@
           <w:numId w:val="1"/>
         </w:numPr>
         <w:rPr>
-          <w:rFonts w:ascii="TH SarabunPSK" w:hAnsi="TH SarabunPSK" w:cs="TH SarabunPSK" w:hint="cs"/>
+          <w:rFonts w:ascii="TH SarabunPSK" w:hAnsi="TH SarabunPSK" w:cs="TH SarabunPSK"/>
           <w:sz w:val="32"/>
           <w:szCs w:val="32"/>
         </w:rPr>
@@ -175,16 +175,16 @@
     <w:p>
       <w:pPr>
         <w:rPr>
-          <w:rFonts w:ascii="TH SarabunPSK" w:hAnsi="TH SarabunPSK" w:cs="TH SarabunPSK" w:hint="cs"/>
-          <w:sz w:val="32"/>
-          <w:szCs w:val="32"/>
-        </w:rPr>
-      </w:pPr>
-    </w:p>
-    <w:p>
-      <w:pPr>
-        <w:rPr>
-          <w:rFonts w:ascii="TH SarabunPSK" w:hAnsi="TH SarabunPSK" w:cs="TH SarabunPSK" w:hint="cs"/>
+          <w:rFonts w:ascii="TH SarabunPSK" w:hAnsi="TH SarabunPSK" w:cs="TH SarabunPSK"/>
+          <w:sz w:val="32"/>
+          <w:szCs w:val="32"/>
+        </w:rPr>
+      </w:pPr>
+    </w:p>
+    <w:p>
+      <w:pPr>
+        <w:rPr>
+          <w:rFonts w:ascii="TH SarabunPSK" w:hAnsi="TH SarabunPSK" w:cs="TH SarabunPSK"/>
           <w:b/>
           <w:bCs/>
           <w:sz w:val="32"/>
@@ -205,7 +205,7 @@
     <w:p>
       <w:pPr>
         <w:rPr>
-          <w:rFonts w:ascii="TH SarabunPSK" w:hAnsi="TH SarabunPSK" w:cs="TH SarabunPSK" w:hint="cs"/>
+          <w:rFonts w:ascii="TH SarabunPSK" w:hAnsi="TH SarabunPSK" w:cs="TH SarabunPSK"/>
           <w:b/>
           <w:bCs/>
           <w:sz w:val="32"/>
@@ -226,7 +226,7 @@
     <w:p>
       <w:pPr>
         <w:rPr>
-          <w:rFonts w:ascii="TH SarabunPSK" w:hAnsi="TH SarabunPSK" w:cs="TH SarabunPSK" w:hint="cs"/>
+          <w:rFonts w:ascii="TH SarabunPSK" w:hAnsi="TH SarabunPSK" w:cs="TH SarabunPSK"/>
           <w:sz w:val="32"/>
           <w:szCs w:val="32"/>
         </w:rPr>
@@ -276,16 +276,16 @@
     <w:p>
       <w:pPr>
         <w:rPr>
-          <w:rFonts w:ascii="TH SarabunPSK" w:hAnsi="TH SarabunPSK" w:cs="TH SarabunPSK" w:hint="cs"/>
-          <w:sz w:val="32"/>
-          <w:szCs w:val="32"/>
-        </w:rPr>
-      </w:pPr>
-    </w:p>
-    <w:p>
-      <w:pPr>
-        <w:rPr>
-          <w:rFonts w:ascii="TH SarabunPSK" w:hAnsi="TH SarabunPSK" w:cs="TH SarabunPSK" w:hint="cs"/>
+          <w:rFonts w:ascii="TH SarabunPSK" w:hAnsi="TH SarabunPSK" w:cs="TH SarabunPSK"/>
+          <w:sz w:val="32"/>
+          <w:szCs w:val="32"/>
+        </w:rPr>
+      </w:pPr>
+    </w:p>
+    <w:p>
+      <w:pPr>
+        <w:rPr>
+          <w:rFonts w:ascii="TH SarabunPSK" w:hAnsi="TH SarabunPSK" w:cs="TH SarabunPSK"/>
           <w:b/>
           <w:bCs/>
           <w:sz w:val="32"/>
@@ -306,7 +306,7 @@
     <w:p>
       <w:pPr>
         <w:rPr>
-          <w:rFonts w:ascii="TH SarabunPSK" w:hAnsi="TH SarabunPSK" w:cs="TH SarabunPSK" w:hint="cs"/>
+          <w:rFonts w:ascii="TH SarabunPSK" w:hAnsi="TH SarabunPSK" w:cs="TH SarabunPSK"/>
           <w:sz w:val="32"/>
           <w:szCs w:val="32"/>
         </w:rPr>
@@ -340,16 +340,16 @@
     <w:p>
       <w:pPr>
         <w:rPr>
-          <w:rFonts w:ascii="TH SarabunPSK" w:hAnsi="TH SarabunPSK" w:cs="TH SarabunPSK" w:hint="cs"/>
-          <w:sz w:val="32"/>
-          <w:szCs w:val="32"/>
-        </w:rPr>
-      </w:pPr>
-    </w:p>
-    <w:p>
-      <w:pPr>
-        <w:rPr>
-          <w:rFonts w:ascii="TH SarabunPSK" w:hAnsi="TH SarabunPSK" w:cs="TH SarabunPSK" w:hint="cs"/>
+          <w:rFonts w:ascii="TH SarabunPSK" w:hAnsi="TH SarabunPSK" w:cs="TH SarabunPSK"/>
+          <w:sz w:val="32"/>
+          <w:szCs w:val="32"/>
+        </w:rPr>
+      </w:pPr>
+    </w:p>
+    <w:p>
+      <w:pPr>
+        <w:rPr>
+          <w:rFonts w:ascii="TH SarabunPSK" w:hAnsi="TH SarabunPSK" w:cs="TH SarabunPSK"/>
           <w:b/>
           <w:bCs/>
           <w:sz w:val="32"/>
@@ -370,26 +370,27 @@
     <w:p>
       <w:pPr>
         <w:rPr>
-          <w:rFonts w:ascii="TH SarabunPSK" w:hAnsi="TH SarabunPSK" w:cs="TH SarabunPSK" w:hint="cs"/>
-          <w:sz w:val="32"/>
-          <w:szCs w:val="32"/>
-        </w:rPr>
-      </w:pPr>
-      <w:r>
-        <w:rPr>
-          <w:rFonts w:ascii="TH SarabunPSK" w:hAnsi="TH SarabunPSK" w:cs="TH SarabunPSK" w:hint="cs"/>
-          <w:sz w:val="32"/>
-          <w:szCs w:val="32"/>
-        </w:rPr>
-        <w:t xml:space="preserve">cd </w:t>
-      </w:r>
-      <w:r>
-        <w:rPr>
-          <w:rFonts w:ascii="TH SarabunPSK" w:hAnsi="TH SarabunPSK" w:cs="TH SarabunPSK"/>
-          <w:sz w:val="32"/>
-          <w:szCs w:val="32"/>
-        </w:rPr>
-        <w:t>cd client/Web-project</w:t>
+          <w:rFonts w:ascii="TH SarabunPSK" w:hAnsi="TH SarabunPSK" w:cs="TH SarabunPSK"/>
+          <w:sz w:val="32"/>
+          <w:szCs w:val="32"/>
+        </w:rPr>
+      </w:pPr>
+      <w:r>
+        <w:rPr>
+          <w:rFonts w:ascii="TH SarabunPSK" w:hAnsi="TH SarabunPSK" w:cs="TH SarabunPSK"/>
+          <w:sz w:val="32"/>
+          <w:szCs w:val="32"/>
+          <w:lang w:val="en-US"/>
+        </w:rPr>
+        <w:t>c</w:t>
+      </w:r>
+      <w:r>
+        <w:rPr>
+          <w:rFonts w:ascii="TH SarabunPSK" w:hAnsi="TH SarabunPSK" w:cs="TH SarabunPSK"/>
+          <w:sz w:val="32"/>
+          <w:szCs w:val="32"/>
+        </w:rPr>
+        <w:t>d client/Web-project</w:t>
       </w:r>
     </w:p>
     <w:p>
@@ -421,7 +422,7 @@
     <w:p>
       <w:pPr>
         <w:rPr>
-          <w:rFonts w:ascii="TH SarabunPSK" w:hAnsi="TH SarabunPSK" w:cs="TH SarabunPSK" w:hint="cs"/>
+          <w:rFonts w:ascii="TH SarabunPSK" w:hAnsi="TH SarabunPSK" w:cs="TH SarabunPSK"/>
           <w:b/>
           <w:bCs/>
           <w:sz w:val="32"/>
@@ -473,16 +474,16 @@
     <w:p>
       <w:pPr>
         <w:rPr>
-          <w:rFonts w:ascii="TH SarabunPSK" w:hAnsi="TH SarabunPSK" w:cs="TH SarabunPSK" w:hint="cs"/>
-          <w:sz w:val="32"/>
-          <w:szCs w:val="32"/>
-        </w:rPr>
-      </w:pPr>
-    </w:p>
-    <w:p>
-      <w:pPr>
-        <w:rPr>
-          <w:rFonts w:ascii="TH SarabunPSK" w:hAnsi="TH SarabunPSK" w:cs="TH SarabunPSK" w:hint="cs"/>
+          <w:rFonts w:ascii="TH SarabunPSK" w:hAnsi="TH SarabunPSK" w:cs="TH SarabunPSK"/>
+          <w:sz w:val="32"/>
+          <w:szCs w:val="32"/>
+        </w:rPr>
+      </w:pPr>
+    </w:p>
+    <w:p>
+      <w:pPr>
+        <w:rPr>
+          <w:rFonts w:ascii="TH SarabunPSK" w:hAnsi="TH SarabunPSK" w:cs="TH SarabunPSK"/>
           <w:b/>
           <w:bCs/>
           <w:sz w:val="32"/>
@@ -503,7 +504,7 @@
     <w:p>
       <w:pPr>
         <w:rPr>
-          <w:rFonts w:ascii="TH SarabunPSK" w:hAnsi="TH SarabunPSK" w:cs="TH SarabunPSK" w:hint="cs"/>
+          <w:rFonts w:ascii="TH SarabunPSK" w:hAnsi="TH SarabunPSK" w:cs="TH SarabunPSK"/>
           <w:b/>
           <w:bCs/>
           <w:sz w:val="32"/>
@@ -524,7 +525,7 @@
     <w:p>
       <w:pPr>
         <w:rPr>
-          <w:rFonts w:ascii="TH SarabunPSK" w:hAnsi="TH SarabunPSK" w:cs="TH SarabunPSK" w:hint="cs"/>
+          <w:rFonts w:ascii="TH SarabunPSK" w:hAnsi="TH SarabunPSK" w:cs="TH SarabunPSK"/>
           <w:sz w:val="32"/>
           <w:szCs w:val="32"/>
         </w:rPr>
@@ -549,18 +550,35 @@
     <w:p>
       <w:pPr>
         <w:rPr>
-          <w:rFonts w:ascii="TH SarabunPSK" w:hAnsi="TH SarabunPSK" w:cs="TH SarabunPSK" w:hint="cs"/>
-          <w:sz w:val="32"/>
-          <w:szCs w:val="32"/>
-        </w:rPr>
-      </w:pPr>
-      <w:r>
-        <w:rPr>
-          <w:rFonts w:ascii="TH SarabunPSK" w:hAnsi="TH SarabunPSK" w:cs="TH SarabunPSK" w:hint="cs"/>
-          <w:sz w:val="32"/>
-          <w:szCs w:val="32"/>
-        </w:rPr>
-        <w:t>DB_USER=</w:t>
+          <w:rFonts w:ascii="TH SarabunPSK" w:hAnsi="TH SarabunPSK" w:cs="TH SarabunPSK"/>
+          <w:sz w:val="32"/>
+          <w:szCs w:val="32"/>
+        </w:rPr>
+      </w:pPr>
+      <w:r>
+        <w:rPr>
+          <w:rFonts w:ascii="TH SarabunPSK" w:hAnsi="TH SarabunPSK" w:cs="TH SarabunPSK" w:hint="cs"/>
+          <w:sz w:val="32"/>
+          <w:szCs w:val="32"/>
+        </w:rPr>
+        <w:t>DB_USER</w:t>
+      </w:r>
+      <w:r>
+        <w:rPr>
+          <w:rFonts w:ascii="TH SarabunPSK" w:hAnsi="TH SarabunPSK" w:cs="TH SarabunPSK"/>
+          <w:sz w:val="32"/>
+          <w:szCs w:val="32"/>
+          <w:lang w:val="en-US"/>
+        </w:rPr>
+        <w:t>NAME</w:t>
+      </w:r>
+      <w:r>
+        <w:rPr>
+          <w:rFonts w:ascii="TH SarabunPSK" w:hAnsi="TH SarabunPSK" w:cs="TH SarabunPSK" w:hint="cs"/>
+          <w:sz w:val="32"/>
+          <w:szCs w:val="32"/>
+        </w:rPr>
+        <w:t>=</w:t>
       </w:r>
       <w:r>
         <w:rPr>
@@ -574,7 +592,7 @@
     <w:p>
       <w:pPr>
         <w:rPr>
-          <w:rFonts w:ascii="TH SarabunPSK" w:hAnsi="TH SarabunPSK" w:cs="TH SarabunPSK" w:hint="cs"/>
+          <w:rFonts w:ascii="TH SarabunPSK" w:hAnsi="TH SarabunPSK" w:cs="TH SarabunPSK"/>
           <w:sz w:val="32"/>
           <w:szCs w:val="32"/>
         </w:rPr>
@@ -599,7 +617,7 @@
     <w:p>
       <w:pPr>
         <w:rPr>
-          <w:rFonts w:ascii="TH SarabunPSK" w:hAnsi="TH SarabunPSK" w:cs="TH SarabunPSK" w:hint="cs"/>
+          <w:rFonts w:ascii="TH SarabunPSK" w:hAnsi="TH SarabunPSK" w:cs="TH SarabunPSK"/>
           <w:sz w:val="32"/>
           <w:szCs w:val="32"/>
           <w:lang w:val="en-US"/>
@@ -641,7 +659,7 @@
     <w:p>
       <w:pPr>
         <w:rPr>
-          <w:rFonts w:ascii="TH SarabunPSK" w:hAnsi="TH SarabunPSK" w:cs="TH SarabunPSK" w:hint="cs"/>
+          <w:rFonts w:ascii="TH SarabunPSK" w:hAnsi="TH SarabunPSK" w:cs="TH SarabunPSK"/>
           <w:sz w:val="32"/>
           <w:szCs w:val="32"/>
         </w:rPr>
@@ -666,7 +684,7 @@
     <w:p>
       <w:pPr>
         <w:rPr>
-          <w:rFonts w:ascii="TH SarabunPSK" w:hAnsi="TH SarabunPSK" w:cs="TH SarabunPSK" w:hint="cs"/>
+          <w:rFonts w:ascii="TH SarabunPSK" w:hAnsi="TH SarabunPSK" w:cs="TH SarabunPSK"/>
           <w:sz w:val="32"/>
           <w:szCs w:val="32"/>
         </w:rPr>
@@ -705,7 +723,7 @@
     <w:p>
       <w:pPr>
         <w:rPr>
-          <w:rFonts w:ascii="TH SarabunPSK" w:hAnsi="TH SarabunPSK" w:cs="TH SarabunPSK" w:hint="cs"/>
+          <w:rFonts w:ascii="TH SarabunPSK" w:hAnsi="TH SarabunPSK" w:cs="TH SarabunPSK"/>
           <w:sz w:val="32"/>
           <w:szCs w:val="32"/>
         </w:rPr>
@@ -784,15 +802,7 @@
           <w:sz w:val="32"/>
           <w:szCs w:val="32"/>
         </w:rPr>
-        <w:t xml:space="preserve"> </w:t>
-      </w:r>
-      <w:r>
-        <w:rPr>
-          <w:rFonts w:ascii="TH SarabunPSK" w:hAnsi="TH SarabunPSK" w:cs="TH SarabunPSK"/>
-          <w:sz w:val="32"/>
-          <w:szCs w:val="32"/>
-        </w:rPr>
-        <w:t xml:space="preserve">//ex. </w:t>
+        <w:t xml:space="preserve"> //ex. </w:t>
       </w:r>
       <w:hyperlink r:id="rId5" w:history="1">
         <w:r>
@@ -802,43 +812,7 @@
             <w:sz w:val="32"/>
             <w:szCs w:val="32"/>
           </w:rPr>
-          <w:t>http://localh</w:t>
-        </w:r>
-        <w:r>
-          <w:rPr>
-            <w:rStyle w:val="Hyperlink"/>
-            <w:rFonts w:ascii="TH SarabunPSK" w:hAnsi="TH SarabunPSK" w:cs="TH SarabunPSK"/>
-            <w:sz w:val="32"/>
-            <w:szCs w:val="32"/>
-          </w:rPr>
-          <w:t>o</w:t>
-        </w:r>
-        <w:r>
-          <w:rPr>
-            <w:rStyle w:val="Hyperlink"/>
-            <w:rFonts w:ascii="TH SarabunPSK" w:hAnsi="TH SarabunPSK" w:cs="TH SarabunPSK"/>
-            <w:sz w:val="32"/>
-            <w:szCs w:val="32"/>
-          </w:rPr>
-          <w:t>st:</w:t>
-        </w:r>
-        <w:r>
-          <w:rPr>
-            <w:rStyle w:val="Hyperlink"/>
-            <w:rFonts w:ascii="TH SarabunPSK" w:hAnsi="TH SarabunPSK" w:cs="TH SarabunPSK"/>
-            <w:sz w:val="32"/>
-            <w:szCs w:val="32"/>
-          </w:rPr>
-          <w:t>5</w:t>
-        </w:r>
-        <w:r>
-          <w:rPr>
-            <w:rStyle w:val="Hyperlink"/>
-            <w:rFonts w:ascii="TH SarabunPSK" w:hAnsi="TH SarabunPSK" w:cs="TH SarabunPSK"/>
-            <w:sz w:val="32"/>
-            <w:szCs w:val="32"/>
-          </w:rPr>
-          <w:t>000</w:t>
+          <w:t>http://localhost:5000</w:t>
         </w:r>
       </w:hyperlink>
     </w:p>
@@ -878,43 +852,43 @@
     <w:p>
       <w:pPr>
         <w:rPr>
-          <w:rFonts w:ascii="TH SarabunPSK" w:hAnsi="TH SarabunPSK" w:cs="TH SarabunPSK" w:hint="cs"/>
-          <w:sz w:val="32"/>
-          <w:szCs w:val="32"/>
-        </w:rPr>
-      </w:pPr>
-    </w:p>
-    <w:p>
-      <w:pPr>
-        <w:rPr>
-          <w:rFonts w:ascii="TH SarabunPSK" w:hAnsi="TH SarabunPSK" w:cs="TH SarabunPSK"/>
-          <w:sz w:val="32"/>
-          <w:szCs w:val="32"/>
-        </w:rPr>
-      </w:pPr>
-    </w:p>
-    <w:p>
-      <w:pPr>
-        <w:rPr>
-          <w:rFonts w:ascii="TH SarabunPSK" w:hAnsi="TH SarabunPSK" w:cs="TH SarabunPSK"/>
-          <w:sz w:val="32"/>
-          <w:szCs w:val="32"/>
-        </w:rPr>
-      </w:pPr>
-    </w:p>
-    <w:p>
-      <w:pPr>
-        <w:rPr>
-          <w:rFonts w:ascii="TH SarabunPSK" w:hAnsi="TH SarabunPSK" w:cs="TH SarabunPSK"/>
-          <w:sz w:val="32"/>
-          <w:szCs w:val="32"/>
-        </w:rPr>
-      </w:pPr>
-    </w:p>
-    <w:p>
-      <w:pPr>
-        <w:rPr>
-          <w:rFonts w:ascii="TH SarabunPSK" w:hAnsi="TH SarabunPSK" w:cs="TH SarabunPSK" w:hint="cs"/>
+          <w:rFonts w:ascii="TH SarabunPSK" w:hAnsi="TH SarabunPSK" w:cs="TH SarabunPSK"/>
+          <w:sz w:val="32"/>
+          <w:szCs w:val="32"/>
+        </w:rPr>
+      </w:pPr>
+    </w:p>
+    <w:p>
+      <w:pPr>
+        <w:rPr>
+          <w:rFonts w:ascii="TH SarabunPSK" w:hAnsi="TH SarabunPSK" w:cs="TH SarabunPSK"/>
+          <w:sz w:val="32"/>
+          <w:szCs w:val="32"/>
+        </w:rPr>
+      </w:pPr>
+    </w:p>
+    <w:p>
+      <w:pPr>
+        <w:rPr>
+          <w:rFonts w:ascii="TH SarabunPSK" w:hAnsi="TH SarabunPSK" w:cs="TH SarabunPSK"/>
+          <w:sz w:val="32"/>
+          <w:szCs w:val="32"/>
+        </w:rPr>
+      </w:pPr>
+    </w:p>
+    <w:p>
+      <w:pPr>
+        <w:rPr>
+          <w:rFonts w:ascii="TH SarabunPSK" w:hAnsi="TH SarabunPSK" w:cs="TH SarabunPSK"/>
+          <w:sz w:val="32"/>
+          <w:szCs w:val="32"/>
+        </w:rPr>
+      </w:pPr>
+    </w:p>
+    <w:p>
+      <w:pPr>
+        <w:rPr>
+          <w:rFonts w:ascii="TH SarabunPSK" w:hAnsi="TH SarabunPSK" w:cs="TH SarabunPSK"/>
           <w:sz w:val="32"/>
           <w:szCs w:val="32"/>
         </w:rPr>
@@ -1011,7 +985,7 @@
     <w:p>
       <w:pPr>
         <w:rPr>
-          <w:rFonts w:ascii="TH SarabunPSK" w:hAnsi="TH SarabunPSK" w:cs="TH SarabunPSK" w:hint="cs"/>
+          <w:rFonts w:ascii="TH SarabunPSK" w:hAnsi="TH SarabunPSK" w:cs="TH SarabunPSK"/>
           <w:sz w:val="32"/>
           <w:szCs w:val="32"/>
         </w:rPr>
@@ -1201,7 +1175,7 @@
         <w:kern w:val="2"/>
         <w:sz w:val="24"/>
         <w:szCs w:val="30"/>
-        <w:lang w:val="en-TH" w:eastAsia="en-US" w:bidi="th-TH"/>
+        <w:lang w:eastAsia="en-US" w:bidi="th-TH"/>
         <w14:ligatures w14:val="standardContextual"/>
       </w:rPr>
     </w:rPrDefault>
@@ -1792,6 +1766,7 @@
   <w:style w:type="character" w:default="1" w:styleId="DefaultParagraphFont">
     <w:name w:val="Default Paragraph Font"/>
     <w:uiPriority w:val="1"/>
+    <w:semiHidden/>
     <w:unhideWhenUsed/>
   </w:style>
   <w:style w:type="table" w:default="1" w:styleId="TableNormal">

</xml_diff>